<commit_message>
Added SOPickList - MASTER - DO NOT MODIFY’
</commit_message>
<xml_diff>
--- a/Rootstock ERP/Installation and Deployment/ERP Package Installation Process.docx
+++ b/Rootstock ERP/Installation and Deployment/ERP Package Installation Process.docx
@@ -687,6 +687,7 @@
         <w:rPr>
           <w:color w:val="0070C0"/>
         </w:rPr>
+        <w:lastRenderedPageBreak/>
         <w:t>Clone existing custom profiles based on customer requirements</w:t>
       </w:r>
     </w:p>
@@ -1418,6 +1419,7 @@
         <w:rPr>
           <w:color w:val="0070C0"/>
         </w:rPr>
+        <w:lastRenderedPageBreak/>
         <w:t>SalesforceServer</w:t>
       </w:r>
       <w:proofErr w:type="spellEnd"/>
@@ -2231,6 +2233,7 @@
         <w:rPr>
           <w:color w:val="0070C0"/>
         </w:rPr>
+        <w:lastRenderedPageBreak/>
         <w:t>Close out the log files</w:t>
       </w:r>
     </w:p>
@@ -3128,6 +3131,7 @@
         <w:rPr>
           <w:color w:val="0070C0"/>
         </w:rPr>
+        <w:lastRenderedPageBreak/>
         <w:t>Add a new record ONLY if one does not already exist</w:t>
       </w:r>
     </w:p>
@@ -3886,6 +3890,7 @@
         <w:rPr>
           <w:color w:val="0070C0"/>
         </w:rPr>
+        <w:lastRenderedPageBreak/>
         <w:t xml:space="preserve">Username:  </w:t>
       </w:r>
       <w:hyperlink r:id="rId13" w:history="1">
@@ -4372,6 +4377,42 @@
         </w:rPr>
         <w:t xml:space="preserve"> - Quote Template - MASTER - DO NOT MODIFY</w:t>
       </w:r>
+    </w:p>
+    <w:p>
+      <w:pPr>
+        <w:pStyle w:val="ListParagraph"/>
+        <w:numPr>
+          <w:ilvl w:val="1"/>
+          <w:numId w:val="1"/>
+        </w:numPr>
+        <w:spacing w:after="200" w:line="276" w:lineRule="auto"/>
+        <w:contextualSpacing/>
+        <w:rPr>
+          <w:color w:val="0070C0"/>
+        </w:rPr>
+      </w:pPr>
+      <w:proofErr w:type="spellStart"/>
+      <w:r>
+        <w:rPr>
+          <w:color w:val="0070C0"/>
+        </w:rPr>
+        <w:t>SOPi</w:t>
+      </w:r>
+      <w:r>
+        <w:rPr>
+          <w:color w:val="0070C0"/>
+        </w:rPr>
+        <w:t>ckList</w:t>
+      </w:r>
+      <w:proofErr w:type="spellEnd"/>
+      <w:r>
+        <w:rPr>
+          <w:color w:val="0070C0"/>
+        </w:rPr>
+        <w:t xml:space="preserve"> - MASTER - DO NOT MODIFY</w:t>
+      </w:r>
+      <w:bookmarkStart w:id="0" w:name="_GoBack"/>
+      <w:bookmarkEnd w:id="0"/>
     </w:p>
     <w:p>
       <w:pPr>

</xml_diff>

<commit_message>
Added note for pocntl_itemselectfileind__c
</commit_message>
<xml_diff>
--- a/Rootstock ERP/Installation and Deployment/ERP Package Installation Process.docx
+++ b/Rootstock ERP/Installation and Deployment/ERP Package Installation Process.docx
@@ -4,6 +4,60 @@
   <w:body>
     <w:p>
       <w:pPr>
+        <w:rPr>
+          <w:color w:val="0070C0"/>
+        </w:rPr>
+      </w:pPr>
+      <w:r>
+        <w:rPr>
+          <w:color w:val="0070C0"/>
+          <w:highlight w:val="yellow"/>
+        </w:rPr>
+        <w:t xml:space="preserve">Note: If installing 17.33 – 17.38 check the manual steps in 17.38.  Correct the picklist values </w:t>
+      </w:r>
+      <w:proofErr w:type="gramStart"/>
+      <w:r>
+        <w:rPr>
+          <w:color w:val="0070C0"/>
+          <w:highlight w:val="yellow"/>
+        </w:rPr>
+        <w:t>for  pocntl</w:t>
+      </w:r>
+      <w:proofErr w:type="gramEnd"/>
+      <w:r>
+        <w:rPr>
+          <w:color w:val="0070C0"/>
+          <w:highlight w:val="yellow"/>
+        </w:rPr>
+        <w:t>_</w:t>
+      </w:r>
+      <w:proofErr w:type="spellStart"/>
+      <w:r>
+        <w:rPr>
+          <w:color w:val="0070C0"/>
+          <w:highlight w:val="yellow"/>
+        </w:rPr>
+        <w:t>itemselectfileind</w:t>
+      </w:r>
+      <w:proofErr w:type="spellEnd"/>
+      <w:r>
+        <w:rPr>
+          <w:color w:val="0070C0"/>
+          <w:highlight w:val="yellow"/>
+        </w:rPr>
+        <w:t>__c as described in 17.38 manual steps.</w:t>
+      </w:r>
+      <w:bookmarkStart w:id="0" w:name="_GoBack"/>
+      <w:bookmarkEnd w:id="0"/>
+      <w:r>
+        <w:rPr>
+          <w:color w:val="0070C0"/>
+        </w:rPr>
+        <w:t xml:space="preserve">  </w:t>
+      </w:r>
+    </w:p>
+    <w:p>
+      <w:pPr>
         <w:pStyle w:val="ListParagraph"/>
         <w:numPr>
           <w:ilvl w:val="0"/>
@@ -642,6 +696,7 @@
         <w:rPr>
           <w:color w:val="0070C0"/>
         </w:rPr>
+        <w:lastRenderedPageBreak/>
         <w:t>FinancialForce will apply the “FinancialForce Accountant” permissions to the “</w:t>
       </w:r>
       <w:r>
@@ -714,7 +769,6 @@
         <w:rPr>
           <w:color w:val="0070C0"/>
         </w:rPr>
-        <w:lastRenderedPageBreak/>
         <w:t xml:space="preserve">Contains full access to Rootstock ERP and no access to Rootstock Financials.  </w:t>
       </w:r>
       <w:r>
@@ -878,7 +932,6 @@
           <w:color w:val="0070C0"/>
         </w:rPr>
       </w:pPr>
-      <w:bookmarkStart w:id="0" w:name="_GoBack"/>
       <w:r>
         <w:rPr>
           <w:color w:val="0070C0"/>
@@ -886,7 +939,6 @@
         <w:t>Install latest available ERP version based on ticket 18452.  Installation URL is in the ‘Manual Steps Doc’ for the current quarterly release or from PDE4.  Replace ‘login’ with ‘test’ if installing in a sandbox.</w:t>
       </w:r>
     </w:p>
-    <w:bookmarkEnd w:id="0"/>
     <w:p>
       <w:pPr>
         <w:pStyle w:val="ListParagraph"/>
@@ -1307,6 +1359,7 @@
         <w:rPr>
           <w:color w:val="0070C0"/>
         </w:rPr>
+        <w:lastRenderedPageBreak/>
         <w:t xml:space="preserve">Remote Site Name: </w:t>
       </w:r>
       <w:proofErr w:type="spellStart"/>
@@ -1369,7 +1422,6 @@
         <w:rPr>
           <w:color w:val="0070C0"/>
         </w:rPr>
-        <w:lastRenderedPageBreak/>
         <w:t xml:space="preserve">Remote Site Name: </w:t>
       </w:r>
       <w:proofErr w:type="spellStart"/>
@@ -2082,6 +2134,7 @@
         <w:rPr>
           <w:color w:val="0070C0"/>
         </w:rPr>
+        <w:lastRenderedPageBreak/>
         <w:t>Approximately 260 records should be added with no failures</w:t>
       </w:r>
     </w:p>
@@ -2142,164 +2195,928 @@
         <w:rPr>
           <w:color w:val="0070C0"/>
         </w:rPr>
+        <w:t>Select Rootstock Site Map tab</w:t>
+      </w:r>
+    </w:p>
+    <w:p>
+      <w:pPr>
+        <w:pStyle w:val="ListParagraph"/>
+        <w:numPr>
+          <w:ilvl w:val="0"/>
+          <w:numId w:val="1"/>
+        </w:numPr>
+        <w:spacing w:after="200" w:line="276" w:lineRule="auto"/>
+        <w:contextualSpacing/>
+        <w:rPr>
+          <w:color w:val="0070C0"/>
+        </w:rPr>
+      </w:pPr>
+      <w:r>
+        <w:rPr>
+          <w:color w:val="0070C0"/>
+        </w:rPr>
+        <w:t>Add control records with baseline configuration data (Use populates.txt in SVN)</w:t>
+      </w:r>
+    </w:p>
+    <w:p>
+      <w:pPr>
+        <w:pStyle w:val="ListParagraph"/>
+        <w:numPr>
+          <w:ilvl w:val="1"/>
+          <w:numId w:val="1"/>
+        </w:numPr>
+        <w:spacing w:after="200" w:line="276" w:lineRule="auto"/>
+        <w:contextualSpacing/>
+        <w:rPr>
+          <w:color w:val="0070C0"/>
+        </w:rPr>
+      </w:pPr>
+      <w:r>
+        <w:rPr>
+          <w:color w:val="0070C0"/>
+        </w:rPr>
+        <w:t>Open Developer Console</w:t>
+      </w:r>
+    </w:p>
+    <w:p>
+      <w:pPr>
+        <w:pStyle w:val="ListParagraph"/>
+        <w:numPr>
+          <w:ilvl w:val="1"/>
+          <w:numId w:val="1"/>
+        </w:numPr>
+        <w:spacing w:after="200" w:line="276" w:lineRule="auto"/>
+        <w:contextualSpacing/>
+        <w:rPr>
+          <w:color w:val="0070C0"/>
+        </w:rPr>
+      </w:pPr>
+      <w:r>
+        <w:rPr>
+          <w:color w:val="0070C0"/>
+        </w:rPr>
+        <w:t xml:space="preserve">Copy and paste the populates.txt script </w:t>
+      </w:r>
+    </w:p>
+    <w:p>
+      <w:pPr>
+        <w:pStyle w:val="ListParagraph"/>
+        <w:numPr>
+          <w:ilvl w:val="1"/>
+          <w:numId w:val="1"/>
+        </w:numPr>
+        <w:spacing w:after="200" w:line="276" w:lineRule="auto"/>
+        <w:contextualSpacing/>
+        <w:rPr>
+          <w:color w:val="0070C0"/>
+        </w:rPr>
+      </w:pPr>
+      <w:r>
+        <w:rPr>
+          <w:color w:val="0070C0"/>
+        </w:rPr>
+        <w:t xml:space="preserve">Set </w:t>
+      </w:r>
+      <w:proofErr w:type="spellStart"/>
+      <w:r>
+        <w:rPr>
+          <w:color w:val="0070C0"/>
+        </w:rPr>
+        <w:t>authorizedUsers</w:t>
+      </w:r>
+      <w:proofErr w:type="spellEnd"/>
+      <w:r>
+        <w:rPr>
+          <w:color w:val="0070C0"/>
+        </w:rPr>
+        <w:t>/</w:t>
+      </w:r>
+      <w:proofErr w:type="spellStart"/>
+      <w:r>
+        <w:rPr>
+          <w:color w:val="0070C0"/>
+        </w:rPr>
+        <w:t>paidUsers</w:t>
+      </w:r>
+      <w:proofErr w:type="spellEnd"/>
+      <w:r>
+        <w:rPr>
+          <w:color w:val="0070C0"/>
+        </w:rPr>
+        <w:t xml:space="preserve"> and </w:t>
+      </w:r>
+      <w:proofErr w:type="spellStart"/>
+      <w:r>
+        <w:rPr>
+          <w:color w:val="0070C0"/>
+        </w:rPr>
+        <w:t>shopfloorOnlyUsers</w:t>
+      </w:r>
+      <w:proofErr w:type="spellEnd"/>
+      <w:r>
+        <w:rPr>
+          <w:color w:val="0070C0"/>
+        </w:rPr>
+        <w:t xml:space="preserve"> field values: (Search customer orders on CRM to get latest info)</w:t>
+      </w:r>
+    </w:p>
+    <w:p>
+      <w:pPr>
+        <w:pStyle w:val="ListParagraph"/>
+        <w:numPr>
+          <w:ilvl w:val="1"/>
+          <w:numId w:val="1"/>
+        </w:numPr>
+        <w:spacing w:after="200" w:line="276" w:lineRule="auto"/>
+        <w:contextualSpacing/>
+        <w:rPr>
+          <w:color w:val="0070C0"/>
+        </w:rPr>
+      </w:pPr>
+      <w:r>
+        <w:rPr>
+          <w:color w:val="0070C0"/>
+        </w:rPr>
+        <w:t xml:space="preserve">Set password based on customer CRM record – Get </w:t>
+      </w:r>
+      <w:proofErr w:type="spellStart"/>
+      <w:r>
+        <w:rPr>
+          <w:color w:val="0070C0"/>
+        </w:rPr>
+        <w:t>Config</w:t>
+      </w:r>
+      <w:proofErr w:type="spellEnd"/>
+      <w:r>
+        <w:rPr>
+          <w:color w:val="0070C0"/>
+        </w:rPr>
+        <w:t xml:space="preserve"> Password button</w:t>
+      </w:r>
+    </w:p>
+    <w:p>
+      <w:pPr>
+        <w:pStyle w:val="ListParagraph"/>
+        <w:numPr>
+          <w:ilvl w:val="2"/>
+          <w:numId w:val="1"/>
+        </w:numPr>
+        <w:spacing w:after="200" w:line="276" w:lineRule="auto"/>
+        <w:contextualSpacing/>
+        <w:rPr>
+          <w:color w:val="0070C0"/>
+        </w:rPr>
+      </w:pPr>
+      <w:r>
+        <w:rPr>
+          <w:color w:val="0070C0"/>
+        </w:rPr>
+        <w:t xml:space="preserve">In the script, set the first occurrence of the </w:t>
+      </w:r>
+      <w:proofErr w:type="spellStart"/>
+      <w:r>
+        <w:rPr>
+          <w:color w:val="0070C0"/>
+        </w:rPr>
+        <w:t>syconfig_password__c</w:t>
+      </w:r>
+      <w:proofErr w:type="spellEnd"/>
+      <w:r>
+        <w:rPr>
+          <w:color w:val="0070C0"/>
+        </w:rPr>
+        <w:t xml:space="preserve"> field </w:t>
+      </w:r>
+    </w:p>
+    <w:p>
+      <w:pPr>
+        <w:pStyle w:val="ListParagraph"/>
+        <w:numPr>
+          <w:ilvl w:val="2"/>
+          <w:numId w:val="1"/>
+        </w:numPr>
+        <w:spacing w:after="200" w:line="276" w:lineRule="auto"/>
+        <w:contextualSpacing/>
+        <w:rPr>
+          <w:color w:val="0070C0"/>
+        </w:rPr>
+      </w:pPr>
+      <w:r>
+        <w:rPr>
+          <w:color w:val="0070C0"/>
+        </w:rPr>
+        <w:t>Leave the second occurrence as-is: Enter password here</w:t>
+      </w:r>
+    </w:p>
+    <w:p>
+      <w:pPr>
+        <w:pStyle w:val="ListParagraph"/>
+        <w:numPr>
+          <w:ilvl w:val="1"/>
+          <w:numId w:val="1"/>
+        </w:numPr>
+        <w:spacing w:after="200" w:line="276" w:lineRule="auto"/>
+        <w:contextualSpacing/>
+        <w:rPr>
+          <w:color w:val="0070C0"/>
+        </w:rPr>
+      </w:pPr>
+      <w:r>
+        <w:rPr>
+          <w:color w:val="0070C0"/>
+        </w:rPr>
+        <w:t>Tick the Open Log checkbox and Execute</w:t>
+      </w:r>
+    </w:p>
+    <w:p>
+      <w:pPr>
+        <w:pStyle w:val="ListParagraph"/>
+        <w:numPr>
+          <w:ilvl w:val="1"/>
+          <w:numId w:val="1"/>
+        </w:numPr>
+        <w:spacing w:after="200" w:line="276" w:lineRule="auto"/>
+        <w:contextualSpacing/>
+        <w:rPr>
+          <w:color w:val="0070C0"/>
+        </w:rPr>
+      </w:pPr>
+      <w:r>
+        <w:rPr>
+          <w:color w:val="0070C0"/>
+        </w:rPr>
+        <w:t>Verify the log shows success for Status</w:t>
+      </w:r>
+    </w:p>
+    <w:p>
+      <w:pPr>
+        <w:pStyle w:val="ListParagraph"/>
+        <w:numPr>
+          <w:ilvl w:val="1"/>
+          <w:numId w:val="1"/>
+        </w:numPr>
+        <w:spacing w:after="200" w:line="276" w:lineRule="auto"/>
+        <w:contextualSpacing/>
+        <w:rPr>
+          <w:color w:val="0070C0"/>
+        </w:rPr>
+      </w:pPr>
+      <w:r>
+        <w:rPr>
+          <w:color w:val="0070C0"/>
+        </w:rPr>
+        <w:t>Close out the log files</w:t>
+      </w:r>
+    </w:p>
+    <w:p>
+      <w:pPr>
+        <w:pStyle w:val="ListParagraph"/>
+        <w:numPr>
+          <w:ilvl w:val="0"/>
+          <w:numId w:val="1"/>
+        </w:numPr>
+        <w:spacing w:after="200" w:line="276" w:lineRule="auto"/>
+        <w:contextualSpacing/>
+        <w:rPr>
+          <w:color w:val="0070C0"/>
+        </w:rPr>
+      </w:pPr>
+      <w:r>
+        <w:rPr>
+          <w:color w:val="0070C0"/>
+        </w:rPr>
+        <w:t xml:space="preserve">Add </w:t>
+      </w:r>
+      <w:proofErr w:type="spellStart"/>
+      <w:r>
+        <w:rPr>
+          <w:color w:val="0070C0"/>
+        </w:rPr>
+        <w:t>Mfg</w:t>
+      </w:r>
+      <w:proofErr w:type="spellEnd"/>
+      <w:r>
+        <w:rPr>
+          <w:color w:val="0070C0"/>
+        </w:rPr>
+        <w:t xml:space="preserve"> User record for </w:t>
+      </w:r>
+      <w:proofErr w:type="spellStart"/>
+      <w:r>
+        <w:rPr>
+          <w:color w:val="0070C0"/>
+        </w:rPr>
+        <w:t>rs</w:t>
+      </w:r>
+      <w:proofErr w:type="spellEnd"/>
+      <w:r>
+        <w:rPr>
+          <w:color w:val="0070C0"/>
+        </w:rPr>
+        <w:t xml:space="preserve">-support user. </w:t>
+      </w:r>
+    </w:p>
+    <w:p>
+      <w:pPr>
+        <w:pStyle w:val="ListParagraph"/>
+        <w:numPr>
+          <w:ilvl w:val="1"/>
+          <w:numId w:val="1"/>
+        </w:numPr>
+        <w:spacing w:after="200" w:line="276" w:lineRule="auto"/>
+        <w:contextualSpacing/>
+        <w:rPr>
+          <w:color w:val="0070C0"/>
+        </w:rPr>
+      </w:pPr>
+      <w:r>
+        <w:rPr>
+          <w:color w:val="0070C0"/>
+        </w:rPr>
+        <w:t>ERP app</w:t>
+      </w:r>
+    </w:p>
+    <w:p>
+      <w:pPr>
+        <w:pStyle w:val="ListParagraph"/>
+        <w:numPr>
+          <w:ilvl w:val="1"/>
+          <w:numId w:val="1"/>
+        </w:numPr>
+        <w:spacing w:after="200" w:line="276" w:lineRule="auto"/>
+        <w:contextualSpacing/>
+        <w:rPr>
+          <w:color w:val="0070C0"/>
+        </w:rPr>
+      </w:pPr>
+      <w:r>
+        <w:rPr>
+          <w:color w:val="0070C0"/>
+        </w:rPr>
+        <w:t>Rootstock Site Map tab</w:t>
+      </w:r>
+    </w:p>
+    <w:p>
+      <w:pPr>
+        <w:pStyle w:val="ListParagraph"/>
+        <w:numPr>
+          <w:ilvl w:val="1"/>
+          <w:numId w:val="1"/>
+        </w:numPr>
+        <w:spacing w:after="200" w:line="276" w:lineRule="auto"/>
+        <w:contextualSpacing/>
+        <w:rPr>
+          <w:color w:val="0070C0"/>
+        </w:rPr>
+      </w:pPr>
+      <w:r>
+        <w:rPr>
+          <w:color w:val="0070C0"/>
+        </w:rPr>
+        <w:t>Manufacturing Users under the System Setup menu group</w:t>
+      </w:r>
+    </w:p>
+    <w:p>
+      <w:pPr>
+        <w:pStyle w:val="ListParagraph"/>
+        <w:numPr>
+          <w:ilvl w:val="1"/>
+          <w:numId w:val="1"/>
+        </w:numPr>
+        <w:spacing w:after="200" w:line="276" w:lineRule="auto"/>
+        <w:contextualSpacing/>
+        <w:rPr>
+          <w:color w:val="0070C0"/>
+        </w:rPr>
+      </w:pPr>
+      <w:r>
+        <w:rPr>
+          <w:color w:val="0070C0"/>
+        </w:rPr>
+        <w:t>Add a new RS user:</w:t>
+      </w:r>
+    </w:p>
+    <w:p>
+      <w:pPr>
+        <w:pStyle w:val="ListParagraph"/>
+        <w:numPr>
+          <w:ilvl w:val="2"/>
+          <w:numId w:val="1"/>
+        </w:numPr>
+        <w:spacing w:after="200" w:line="276" w:lineRule="auto"/>
+        <w:contextualSpacing/>
+        <w:rPr>
+          <w:color w:val="0070C0"/>
+        </w:rPr>
+      </w:pPr>
+      <w:r>
+        <w:rPr>
+          <w:color w:val="0070C0"/>
+        </w:rPr>
+        <w:t>Clock#: 1000</w:t>
+      </w:r>
+    </w:p>
+    <w:p>
+      <w:pPr>
+        <w:pStyle w:val="ListParagraph"/>
+        <w:numPr>
+          <w:ilvl w:val="2"/>
+          <w:numId w:val="1"/>
+        </w:numPr>
+        <w:spacing w:after="200" w:line="276" w:lineRule="auto"/>
+        <w:contextualSpacing/>
+        <w:rPr>
+          <w:color w:val="0070C0"/>
+        </w:rPr>
+      </w:pPr>
+      <w:r>
+        <w:rPr>
+          <w:color w:val="0070C0"/>
+        </w:rPr>
+        <w:t>Employee: Rootstock Support</w:t>
+      </w:r>
+    </w:p>
+    <w:p>
+      <w:pPr>
+        <w:pStyle w:val="ListParagraph"/>
+        <w:numPr>
+          <w:ilvl w:val="3"/>
+          <w:numId w:val="1"/>
+        </w:numPr>
+        <w:spacing w:after="200" w:line="276" w:lineRule="auto"/>
+        <w:contextualSpacing/>
+        <w:rPr>
+          <w:color w:val="0070C0"/>
+        </w:rPr>
+      </w:pPr>
+      <w:r>
+        <w:rPr>
+          <w:color w:val="0070C0"/>
+        </w:rPr>
+        <w:t xml:space="preserve">Note: If unable to enter a value (auto-complete not working) then try </w:t>
+      </w:r>
+      <w:r>
+        <w:rPr>
+          <w:color w:val="0070C0"/>
+          <w:u w:val="single"/>
+        </w:rPr>
+        <w:t>disabling</w:t>
+      </w:r>
+      <w:r>
+        <w:rPr>
+          <w:color w:val="0070C0"/>
+        </w:rPr>
+        <w:t xml:space="preserve"> this setting:</w:t>
+      </w:r>
+    </w:p>
+    <w:p>
+      <w:pPr>
+        <w:pStyle w:val="ListParagraph"/>
+        <w:numPr>
+          <w:ilvl w:val="4"/>
+          <w:numId w:val="1"/>
+        </w:numPr>
+        <w:spacing w:after="200" w:line="276" w:lineRule="auto"/>
+        <w:contextualSpacing/>
+        <w:rPr>
+          <w:color w:val="0070C0"/>
+        </w:rPr>
+      </w:pPr>
+      <w:r>
+        <w:rPr>
+          <w:color w:val="0070C0"/>
+        </w:rPr>
+        <w:t>Setup &gt; Security Controls &gt; Session Settings &gt; Enable Content Sniffing protection</w:t>
+      </w:r>
+    </w:p>
+    <w:p>
+      <w:pPr>
+        <w:pStyle w:val="ListParagraph"/>
+        <w:numPr>
+          <w:ilvl w:val="2"/>
+          <w:numId w:val="1"/>
+        </w:numPr>
+        <w:spacing w:after="200" w:line="276" w:lineRule="auto"/>
+        <w:contextualSpacing/>
+        <w:rPr>
+          <w:color w:val="0070C0"/>
+        </w:rPr>
+      </w:pPr>
+      <w:r>
+        <w:rPr>
+          <w:color w:val="0070C0"/>
+        </w:rPr>
+        <w:t>Other Indicators tab: Tick the 3 Responsible Indicator fields</w:t>
+      </w:r>
+    </w:p>
+    <w:p>
+      <w:pPr>
+        <w:pStyle w:val="ListParagraph"/>
+        <w:numPr>
+          <w:ilvl w:val="2"/>
+          <w:numId w:val="1"/>
+        </w:numPr>
+        <w:spacing w:after="200" w:line="276" w:lineRule="auto"/>
+        <w:contextualSpacing/>
+        <w:rPr>
+          <w:color w:val="0070C0"/>
+        </w:rPr>
+      </w:pPr>
+      <w:r>
+        <w:rPr>
+          <w:color w:val="0070C0"/>
+        </w:rPr>
+        <w:t>Defaults for all other fields</w:t>
+      </w:r>
+    </w:p>
+    <w:p>
+      <w:pPr>
+        <w:pStyle w:val="ListParagraph"/>
+        <w:numPr>
+          <w:ilvl w:val="2"/>
+          <w:numId w:val="1"/>
+        </w:numPr>
+        <w:spacing w:after="200" w:line="276" w:lineRule="auto"/>
+        <w:contextualSpacing/>
+        <w:rPr>
+          <w:color w:val="0070C0"/>
+        </w:rPr>
+      </w:pPr>
+      <w:r>
+        <w:rPr>
+          <w:color w:val="0070C0"/>
+        </w:rPr>
+        <w:t>Save</w:t>
+      </w:r>
+    </w:p>
+    <w:p>
+      <w:pPr>
+        <w:pStyle w:val="ListParagraph"/>
+        <w:numPr>
+          <w:ilvl w:val="0"/>
+          <w:numId w:val="1"/>
+        </w:numPr>
+        <w:spacing w:after="200" w:line="276" w:lineRule="auto"/>
+        <w:contextualSpacing/>
+        <w:rPr>
+          <w:color w:val="0070C0"/>
+        </w:rPr>
+      </w:pPr>
+      <w:r>
+        <w:rPr>
+          <w:color w:val="0070C0"/>
+        </w:rPr>
+        <w:t xml:space="preserve">Edit </w:t>
+      </w:r>
+      <w:proofErr w:type="spellStart"/>
+      <w:r>
+        <w:rPr>
+          <w:color w:val="0070C0"/>
+        </w:rPr>
+        <w:t>syconfig</w:t>
+      </w:r>
+      <w:proofErr w:type="spellEnd"/>
+      <w:r>
+        <w:rPr>
+          <w:color w:val="0070C0"/>
+        </w:rPr>
+        <w:t xml:space="preserve"> record in order to set Financial System Interface field:</w:t>
+      </w:r>
+    </w:p>
+    <w:p>
+      <w:pPr>
+        <w:pStyle w:val="ListParagraph"/>
+        <w:numPr>
+          <w:ilvl w:val="1"/>
+          <w:numId w:val="1"/>
+        </w:numPr>
+        <w:spacing w:after="200" w:line="276" w:lineRule="auto"/>
+        <w:contextualSpacing/>
+        <w:rPr>
+          <w:color w:val="0070C0"/>
+        </w:rPr>
+      </w:pPr>
+      <w:r>
+        <w:rPr>
+          <w:color w:val="0070C0"/>
+        </w:rPr>
+        <w:t>Rootstock Site Map tab</w:t>
+      </w:r>
+    </w:p>
+    <w:p>
+      <w:pPr>
+        <w:pStyle w:val="ListParagraph"/>
+        <w:numPr>
+          <w:ilvl w:val="1"/>
+          <w:numId w:val="1"/>
+        </w:numPr>
+        <w:spacing w:after="200" w:line="276" w:lineRule="auto"/>
+        <w:contextualSpacing/>
+        <w:rPr>
+          <w:color w:val="0070C0"/>
+        </w:rPr>
+      </w:pPr>
+      <w:r>
+        <w:rPr>
+          <w:color w:val="0070C0"/>
+        </w:rPr>
+        <w:t>Select ‘System Configuration’ menu option in the ‘RS Support Functions’ menu group</w:t>
+      </w:r>
+    </w:p>
+    <w:p>
+      <w:pPr>
+        <w:pStyle w:val="ListParagraph"/>
+        <w:numPr>
+          <w:ilvl w:val="1"/>
+          <w:numId w:val="1"/>
+        </w:numPr>
+        <w:spacing w:after="200" w:line="276" w:lineRule="auto"/>
+        <w:contextualSpacing/>
+        <w:rPr>
+          <w:color w:val="0070C0"/>
+        </w:rPr>
+      </w:pPr>
+      <w:r>
+        <w:rPr>
+          <w:color w:val="0070C0"/>
+        </w:rPr>
+        <w:t>Select Edit on SYCONFIG record</w:t>
+      </w:r>
+    </w:p>
+    <w:p>
+      <w:pPr>
+        <w:pStyle w:val="ListParagraph"/>
+        <w:numPr>
+          <w:ilvl w:val="2"/>
+          <w:numId w:val="1"/>
+        </w:numPr>
+        <w:rPr>
+          <w:color w:val="0070C0"/>
+        </w:rPr>
+      </w:pPr>
+      <w:r>
+        <w:rPr>
+          <w:color w:val="0070C0"/>
+        </w:rPr>
+        <w:t xml:space="preserve">Set password based on customer CRM record – Get </w:t>
+      </w:r>
+      <w:proofErr w:type="spellStart"/>
+      <w:r>
+        <w:rPr>
+          <w:color w:val="0070C0"/>
+        </w:rPr>
+        <w:t>Config</w:t>
+      </w:r>
+      <w:proofErr w:type="spellEnd"/>
+      <w:r>
+        <w:rPr>
+          <w:color w:val="0070C0"/>
+        </w:rPr>
+        <w:t xml:space="preserve"> Password button</w:t>
+      </w:r>
+    </w:p>
+    <w:p>
+      <w:pPr>
+        <w:pStyle w:val="ListParagraph"/>
+        <w:numPr>
+          <w:ilvl w:val="2"/>
+          <w:numId w:val="1"/>
+        </w:numPr>
+        <w:spacing w:after="200" w:line="276" w:lineRule="auto"/>
+        <w:contextualSpacing/>
+        <w:rPr>
+          <w:color w:val="0070C0"/>
+        </w:rPr>
+      </w:pPr>
+      <w:r>
+        <w:rPr>
+          <w:color w:val="0070C0"/>
+        </w:rPr>
+        <w:t>Select the appropriate Financial System Interface value (Get info from customer CRM record).  If unknown for internal and Channel Partner orgs, set to QuickBooks Desktop to avoid getting errors when creating cost transactions.</w:t>
+      </w:r>
+    </w:p>
+    <w:p>
+      <w:pPr>
+        <w:pStyle w:val="ListParagraph"/>
+        <w:numPr>
+          <w:ilvl w:val="2"/>
+          <w:numId w:val="1"/>
+        </w:numPr>
+        <w:spacing w:after="200" w:line="276" w:lineRule="auto"/>
+        <w:contextualSpacing/>
+        <w:rPr>
+          <w:color w:val="0070C0"/>
+        </w:rPr>
+      </w:pPr>
+      <w:r>
+        <w:rPr>
+          <w:color w:val="0070C0"/>
+        </w:rPr>
+        <w:t>If it errors out when setting to Rootstock then use Workbench to plug the value:</w:t>
+      </w:r>
+    </w:p>
+    <w:p>
+      <w:pPr>
+        <w:pStyle w:val="ListParagraph"/>
+        <w:numPr>
+          <w:ilvl w:val="3"/>
+          <w:numId w:val="1"/>
+        </w:numPr>
+        <w:spacing w:after="200" w:line="276" w:lineRule="auto"/>
+        <w:contextualSpacing/>
+        <w:rPr>
+          <w:color w:val="0070C0"/>
+        </w:rPr>
+      </w:pPr>
+      <w:r>
+        <w:rPr>
+          <w:color w:val="0070C0"/>
+        </w:rPr>
+        <w:t>Workbench URL: https://workbench.developerforce.com/login.php</w:t>
+      </w:r>
+    </w:p>
+    <w:p>
+      <w:pPr>
+        <w:pStyle w:val="ListParagraph"/>
+        <w:numPr>
+          <w:ilvl w:val="3"/>
+          <w:numId w:val="1"/>
+        </w:numPr>
+        <w:spacing w:after="200" w:line="276" w:lineRule="auto"/>
+        <w:contextualSpacing/>
+        <w:rPr>
+          <w:color w:val="0070C0"/>
+        </w:rPr>
+      </w:pPr>
+      <w:r>
+        <w:rPr>
+          <w:color w:val="0070C0"/>
+        </w:rPr>
+        <w:t xml:space="preserve">Set </w:t>
+      </w:r>
+      <w:proofErr w:type="spellStart"/>
+      <w:r>
+        <w:rPr>
+          <w:color w:val="0070C0"/>
+        </w:rPr>
+        <w:t>rstk</w:t>
+      </w:r>
+      <w:proofErr w:type="spellEnd"/>
+      <w:r>
+        <w:rPr>
+          <w:color w:val="0070C0"/>
+        </w:rPr>
+        <w:t>__</w:t>
+      </w:r>
+      <w:proofErr w:type="spellStart"/>
+      <w:r>
+        <w:rPr>
+          <w:color w:val="0070C0"/>
+        </w:rPr>
+        <w:t>syconfig_financials__c</w:t>
+      </w:r>
+      <w:proofErr w:type="spellEnd"/>
+      <w:r>
+        <w:rPr>
+          <w:color w:val="0070C0"/>
+        </w:rPr>
+        <w:t xml:space="preserve"> = Rootstock</w:t>
+      </w:r>
+    </w:p>
+    <w:p>
+      <w:pPr>
+        <w:pStyle w:val="ListParagraph"/>
+        <w:numPr>
+          <w:ilvl w:val="3"/>
+          <w:numId w:val="1"/>
+        </w:numPr>
+        <w:spacing w:after="200" w:line="276" w:lineRule="auto"/>
+        <w:contextualSpacing/>
+        <w:rPr>
+          <w:color w:val="0070C0"/>
+        </w:rPr>
+      </w:pPr>
+      <w:r>
+        <w:rPr>
+          <w:color w:val="0070C0"/>
+        </w:rPr>
+        <w:t xml:space="preserve">Set </w:t>
+      </w:r>
+      <w:proofErr w:type="spellStart"/>
+      <w:r>
+        <w:rPr>
+          <w:color w:val="0070C0"/>
+        </w:rPr>
+        <w:t>rstk</w:t>
+      </w:r>
+      <w:proofErr w:type="spellEnd"/>
+      <w:r>
+        <w:rPr>
+          <w:color w:val="0070C0"/>
+        </w:rPr>
+        <w:t>__</w:t>
+      </w:r>
+      <w:proofErr w:type="spellStart"/>
+      <w:r>
+        <w:rPr>
+          <w:color w:val="0070C0"/>
+        </w:rPr>
+        <w:t>triggeroptions</w:t>
+      </w:r>
+      <w:proofErr w:type="spellEnd"/>
+      <w:r>
+        <w:rPr>
+          <w:color w:val="0070C0"/>
+        </w:rPr>
+        <w:t>__c = {"ST":"1","SAE":"1"}</w:t>
+      </w:r>
+    </w:p>
+    <w:p>
+      <w:pPr>
+        <w:pStyle w:val="ListParagraph"/>
+        <w:numPr>
+          <w:ilvl w:val="2"/>
+          <w:numId w:val="1"/>
+        </w:numPr>
+        <w:spacing w:after="200" w:line="276" w:lineRule="auto"/>
+        <w:contextualSpacing/>
+        <w:rPr>
+          <w:color w:val="0070C0"/>
+        </w:rPr>
+      </w:pPr>
+      <w:r>
+        <w:rPr>
+          <w:color w:val="0070C0"/>
+        </w:rPr>
+        <w:t>Save</w:t>
+      </w:r>
+    </w:p>
+    <w:p>
+      <w:pPr>
+        <w:pStyle w:val="ListParagraph"/>
+        <w:numPr>
+          <w:ilvl w:val="0"/>
+          <w:numId w:val="1"/>
+        </w:numPr>
+        <w:spacing w:after="200" w:line="276" w:lineRule="auto"/>
+        <w:contextualSpacing/>
+        <w:rPr>
+          <w:color w:val="0070C0"/>
+        </w:rPr>
+      </w:pPr>
+      <w:r>
+        <w:rPr>
+          <w:color w:val="0070C0"/>
+        </w:rPr>
         <w:lastRenderedPageBreak/>
-        <w:t>Select Rootstock Site Map tab</w:t>
-      </w:r>
-    </w:p>
-    <w:p>
-      <w:pPr>
-        <w:pStyle w:val="ListParagraph"/>
-        <w:numPr>
-          <w:ilvl w:val="0"/>
-          <w:numId w:val="1"/>
-        </w:numPr>
-        <w:spacing w:after="200" w:line="276" w:lineRule="auto"/>
-        <w:contextualSpacing/>
-        <w:rPr>
-          <w:color w:val="0070C0"/>
-        </w:rPr>
-      </w:pPr>
-      <w:r>
-        <w:rPr>
-          <w:color w:val="0070C0"/>
-        </w:rPr>
-        <w:t>Add control records with baseline configuration data (Use populates.txt in SVN)</w:t>
-      </w:r>
-    </w:p>
-    <w:p>
-      <w:pPr>
-        <w:pStyle w:val="ListParagraph"/>
-        <w:numPr>
-          <w:ilvl w:val="1"/>
-          <w:numId w:val="1"/>
-        </w:numPr>
-        <w:spacing w:after="200" w:line="276" w:lineRule="auto"/>
-        <w:contextualSpacing/>
-        <w:rPr>
-          <w:color w:val="0070C0"/>
-        </w:rPr>
-      </w:pPr>
-      <w:r>
-        <w:rPr>
-          <w:color w:val="0070C0"/>
-        </w:rPr>
-        <w:t>Open Developer Console</w:t>
-      </w:r>
-    </w:p>
-    <w:p>
-      <w:pPr>
-        <w:pStyle w:val="ListParagraph"/>
-        <w:numPr>
-          <w:ilvl w:val="1"/>
-          <w:numId w:val="1"/>
-        </w:numPr>
-        <w:spacing w:after="200" w:line="276" w:lineRule="auto"/>
-        <w:contextualSpacing/>
-        <w:rPr>
-          <w:color w:val="0070C0"/>
-        </w:rPr>
-      </w:pPr>
-      <w:r>
-        <w:rPr>
-          <w:color w:val="0070C0"/>
-        </w:rPr>
-        <w:t xml:space="preserve">Copy and paste the populates.txt script </w:t>
-      </w:r>
-    </w:p>
-    <w:p>
-      <w:pPr>
-        <w:pStyle w:val="ListParagraph"/>
-        <w:numPr>
-          <w:ilvl w:val="1"/>
-          <w:numId w:val="1"/>
-        </w:numPr>
-        <w:spacing w:after="200" w:line="276" w:lineRule="auto"/>
-        <w:contextualSpacing/>
-        <w:rPr>
-          <w:color w:val="0070C0"/>
-        </w:rPr>
-      </w:pPr>
-      <w:r>
-        <w:rPr>
-          <w:color w:val="0070C0"/>
-        </w:rPr>
-        <w:t xml:space="preserve">Set </w:t>
-      </w:r>
-      <w:proofErr w:type="spellStart"/>
-      <w:r>
-        <w:rPr>
-          <w:color w:val="0070C0"/>
-        </w:rPr>
-        <w:t>authorizedUsers</w:t>
-      </w:r>
-      <w:proofErr w:type="spellEnd"/>
-      <w:r>
-        <w:rPr>
-          <w:color w:val="0070C0"/>
-        </w:rPr>
-        <w:t>/</w:t>
-      </w:r>
-      <w:proofErr w:type="spellStart"/>
-      <w:r>
-        <w:rPr>
-          <w:color w:val="0070C0"/>
-        </w:rPr>
-        <w:t>paidUsers</w:t>
-      </w:r>
-      <w:proofErr w:type="spellEnd"/>
-      <w:r>
-        <w:rPr>
-          <w:color w:val="0070C0"/>
-        </w:rPr>
-        <w:t xml:space="preserve"> and </w:t>
-      </w:r>
-      <w:proofErr w:type="spellStart"/>
-      <w:r>
-        <w:rPr>
-          <w:color w:val="0070C0"/>
-        </w:rPr>
-        <w:t>shopfloorOnlyUsers</w:t>
-      </w:r>
-      <w:proofErr w:type="spellEnd"/>
-      <w:r>
-        <w:rPr>
-          <w:color w:val="0070C0"/>
-        </w:rPr>
-        <w:t xml:space="preserve"> field values: (Search customer orders on CRM to get latest info)</w:t>
-      </w:r>
-    </w:p>
-    <w:p>
-      <w:pPr>
-        <w:pStyle w:val="ListParagraph"/>
-        <w:numPr>
-          <w:ilvl w:val="1"/>
-          <w:numId w:val="1"/>
-        </w:numPr>
-        <w:spacing w:after="200" w:line="276" w:lineRule="auto"/>
-        <w:contextualSpacing/>
-        <w:rPr>
-          <w:color w:val="0070C0"/>
-        </w:rPr>
-      </w:pPr>
-      <w:r>
-        <w:rPr>
-          <w:color w:val="0070C0"/>
-        </w:rPr>
-        <w:t xml:space="preserve">Set password based on customer CRM record – Get </w:t>
-      </w:r>
-      <w:proofErr w:type="spellStart"/>
-      <w:r>
-        <w:rPr>
-          <w:color w:val="0070C0"/>
-        </w:rPr>
-        <w:t>Config</w:t>
-      </w:r>
-      <w:proofErr w:type="spellEnd"/>
-      <w:r>
-        <w:rPr>
-          <w:color w:val="0070C0"/>
-        </w:rPr>
-        <w:t xml:space="preserve"> Password button</w:t>
+        <w:t xml:space="preserve">Create a list view called ‘Is Valid = False’ on Apex Classes and </w:t>
+      </w:r>
+      <w:r>
+        <w:rPr>
+          <w:color w:val="0070C0"/>
+          <w:highlight w:val="yellow"/>
+        </w:rPr>
+        <w:t>compile all classes</w:t>
+      </w:r>
+    </w:p>
+    <w:p>
+      <w:pPr>
+        <w:pStyle w:val="ListParagraph"/>
+        <w:numPr>
+          <w:ilvl w:val="1"/>
+          <w:numId w:val="1"/>
+        </w:numPr>
+        <w:spacing w:after="200" w:line="276" w:lineRule="auto"/>
+        <w:contextualSpacing/>
+        <w:rPr>
+          <w:color w:val="0070C0"/>
+        </w:rPr>
+      </w:pPr>
+      <w:r>
+        <w:rPr>
+          <w:color w:val="0070C0"/>
+        </w:rPr>
+        <w:t>Setup &gt; Develop &gt; Apex Classes</w:t>
+      </w:r>
+    </w:p>
+    <w:p>
+      <w:pPr>
+        <w:pStyle w:val="ListParagraph"/>
+        <w:numPr>
+          <w:ilvl w:val="1"/>
+          <w:numId w:val="1"/>
+        </w:numPr>
+        <w:spacing w:after="200" w:line="276" w:lineRule="auto"/>
+        <w:contextualSpacing/>
+        <w:rPr>
+          <w:color w:val="0070C0"/>
+        </w:rPr>
+      </w:pPr>
+      <w:r>
+        <w:rPr>
+          <w:color w:val="0070C0"/>
+        </w:rPr>
+        <w:t>Create New View</w:t>
       </w:r>
     </w:p>
     <w:p>
@@ -2319,771 +3136,6 @@
         <w:rPr>
           <w:color w:val="0070C0"/>
         </w:rPr>
-        <w:t xml:space="preserve">In the script, set the first occurrence of the </w:t>
-      </w:r>
-      <w:proofErr w:type="spellStart"/>
-      <w:r>
-        <w:rPr>
-          <w:color w:val="0070C0"/>
-        </w:rPr>
-        <w:t>syconfig_password__c</w:t>
-      </w:r>
-      <w:proofErr w:type="spellEnd"/>
-      <w:r>
-        <w:rPr>
-          <w:color w:val="0070C0"/>
-        </w:rPr>
-        <w:t xml:space="preserve"> field </w:t>
-      </w:r>
-    </w:p>
-    <w:p>
-      <w:pPr>
-        <w:pStyle w:val="ListParagraph"/>
-        <w:numPr>
-          <w:ilvl w:val="2"/>
-          <w:numId w:val="1"/>
-        </w:numPr>
-        <w:spacing w:after="200" w:line="276" w:lineRule="auto"/>
-        <w:contextualSpacing/>
-        <w:rPr>
-          <w:color w:val="0070C0"/>
-        </w:rPr>
-      </w:pPr>
-      <w:r>
-        <w:rPr>
-          <w:color w:val="0070C0"/>
-        </w:rPr>
-        <w:t>Leave the second occurrence as-is: Enter password here</w:t>
-      </w:r>
-    </w:p>
-    <w:p>
-      <w:pPr>
-        <w:pStyle w:val="ListParagraph"/>
-        <w:numPr>
-          <w:ilvl w:val="1"/>
-          <w:numId w:val="1"/>
-        </w:numPr>
-        <w:spacing w:after="200" w:line="276" w:lineRule="auto"/>
-        <w:contextualSpacing/>
-        <w:rPr>
-          <w:color w:val="0070C0"/>
-        </w:rPr>
-      </w:pPr>
-      <w:r>
-        <w:rPr>
-          <w:color w:val="0070C0"/>
-        </w:rPr>
-        <w:t>Tick the Open Log checkbox and Execute</w:t>
-      </w:r>
-    </w:p>
-    <w:p>
-      <w:pPr>
-        <w:pStyle w:val="ListParagraph"/>
-        <w:numPr>
-          <w:ilvl w:val="1"/>
-          <w:numId w:val="1"/>
-        </w:numPr>
-        <w:spacing w:after="200" w:line="276" w:lineRule="auto"/>
-        <w:contextualSpacing/>
-        <w:rPr>
-          <w:color w:val="0070C0"/>
-        </w:rPr>
-      </w:pPr>
-      <w:r>
-        <w:rPr>
-          <w:color w:val="0070C0"/>
-        </w:rPr>
-        <w:t>Verify the log shows success for Status</w:t>
-      </w:r>
-    </w:p>
-    <w:p>
-      <w:pPr>
-        <w:pStyle w:val="ListParagraph"/>
-        <w:numPr>
-          <w:ilvl w:val="1"/>
-          <w:numId w:val="1"/>
-        </w:numPr>
-        <w:spacing w:after="200" w:line="276" w:lineRule="auto"/>
-        <w:contextualSpacing/>
-        <w:rPr>
-          <w:color w:val="0070C0"/>
-        </w:rPr>
-      </w:pPr>
-      <w:r>
-        <w:rPr>
-          <w:color w:val="0070C0"/>
-        </w:rPr>
-        <w:t>Close out the log files</w:t>
-      </w:r>
-    </w:p>
-    <w:p>
-      <w:pPr>
-        <w:pStyle w:val="ListParagraph"/>
-        <w:numPr>
-          <w:ilvl w:val="0"/>
-          <w:numId w:val="1"/>
-        </w:numPr>
-        <w:spacing w:after="200" w:line="276" w:lineRule="auto"/>
-        <w:contextualSpacing/>
-        <w:rPr>
-          <w:color w:val="0070C0"/>
-        </w:rPr>
-      </w:pPr>
-      <w:r>
-        <w:rPr>
-          <w:color w:val="0070C0"/>
-        </w:rPr>
-        <w:t xml:space="preserve">Add </w:t>
-      </w:r>
-      <w:proofErr w:type="spellStart"/>
-      <w:r>
-        <w:rPr>
-          <w:color w:val="0070C0"/>
-        </w:rPr>
-        <w:t>Mfg</w:t>
-      </w:r>
-      <w:proofErr w:type="spellEnd"/>
-      <w:r>
-        <w:rPr>
-          <w:color w:val="0070C0"/>
-        </w:rPr>
-        <w:t xml:space="preserve"> User record for </w:t>
-      </w:r>
-      <w:proofErr w:type="spellStart"/>
-      <w:r>
-        <w:rPr>
-          <w:color w:val="0070C0"/>
-        </w:rPr>
-        <w:t>rs</w:t>
-      </w:r>
-      <w:proofErr w:type="spellEnd"/>
-      <w:r>
-        <w:rPr>
-          <w:color w:val="0070C0"/>
-        </w:rPr>
-        <w:t xml:space="preserve">-support user. </w:t>
-      </w:r>
-    </w:p>
-    <w:p>
-      <w:pPr>
-        <w:pStyle w:val="ListParagraph"/>
-        <w:numPr>
-          <w:ilvl w:val="1"/>
-          <w:numId w:val="1"/>
-        </w:numPr>
-        <w:spacing w:after="200" w:line="276" w:lineRule="auto"/>
-        <w:contextualSpacing/>
-        <w:rPr>
-          <w:color w:val="0070C0"/>
-        </w:rPr>
-      </w:pPr>
-      <w:r>
-        <w:rPr>
-          <w:color w:val="0070C0"/>
-        </w:rPr>
-        <w:t>ERP app</w:t>
-      </w:r>
-    </w:p>
-    <w:p>
-      <w:pPr>
-        <w:pStyle w:val="ListParagraph"/>
-        <w:numPr>
-          <w:ilvl w:val="1"/>
-          <w:numId w:val="1"/>
-        </w:numPr>
-        <w:spacing w:after="200" w:line="276" w:lineRule="auto"/>
-        <w:contextualSpacing/>
-        <w:rPr>
-          <w:color w:val="0070C0"/>
-        </w:rPr>
-      </w:pPr>
-      <w:r>
-        <w:rPr>
-          <w:color w:val="0070C0"/>
-        </w:rPr>
-        <w:t>Rootstock Site Map tab</w:t>
-      </w:r>
-    </w:p>
-    <w:p>
-      <w:pPr>
-        <w:pStyle w:val="ListParagraph"/>
-        <w:numPr>
-          <w:ilvl w:val="1"/>
-          <w:numId w:val="1"/>
-        </w:numPr>
-        <w:spacing w:after="200" w:line="276" w:lineRule="auto"/>
-        <w:contextualSpacing/>
-        <w:rPr>
-          <w:color w:val="0070C0"/>
-        </w:rPr>
-      </w:pPr>
-      <w:r>
-        <w:rPr>
-          <w:color w:val="0070C0"/>
-        </w:rPr>
-        <w:t>Manufacturing Users under the System Setup menu group</w:t>
-      </w:r>
-    </w:p>
-    <w:p>
-      <w:pPr>
-        <w:pStyle w:val="ListParagraph"/>
-        <w:numPr>
-          <w:ilvl w:val="1"/>
-          <w:numId w:val="1"/>
-        </w:numPr>
-        <w:spacing w:after="200" w:line="276" w:lineRule="auto"/>
-        <w:contextualSpacing/>
-        <w:rPr>
-          <w:color w:val="0070C0"/>
-        </w:rPr>
-      </w:pPr>
-      <w:r>
-        <w:rPr>
-          <w:color w:val="0070C0"/>
-        </w:rPr>
-        <w:t>Add a new RS user:</w:t>
-      </w:r>
-    </w:p>
-    <w:p>
-      <w:pPr>
-        <w:pStyle w:val="ListParagraph"/>
-        <w:numPr>
-          <w:ilvl w:val="2"/>
-          <w:numId w:val="1"/>
-        </w:numPr>
-        <w:spacing w:after="200" w:line="276" w:lineRule="auto"/>
-        <w:contextualSpacing/>
-        <w:rPr>
-          <w:color w:val="0070C0"/>
-        </w:rPr>
-      </w:pPr>
-      <w:r>
-        <w:rPr>
-          <w:color w:val="0070C0"/>
-        </w:rPr>
-        <w:t>Clock#: 1000</w:t>
-      </w:r>
-    </w:p>
-    <w:p>
-      <w:pPr>
-        <w:pStyle w:val="ListParagraph"/>
-        <w:numPr>
-          <w:ilvl w:val="2"/>
-          <w:numId w:val="1"/>
-        </w:numPr>
-        <w:spacing w:after="200" w:line="276" w:lineRule="auto"/>
-        <w:contextualSpacing/>
-        <w:rPr>
-          <w:color w:val="0070C0"/>
-        </w:rPr>
-      </w:pPr>
-      <w:r>
-        <w:rPr>
-          <w:color w:val="0070C0"/>
-        </w:rPr>
-        <w:t>Employee: Rootstock Support</w:t>
-      </w:r>
-    </w:p>
-    <w:p>
-      <w:pPr>
-        <w:pStyle w:val="ListParagraph"/>
-        <w:numPr>
-          <w:ilvl w:val="3"/>
-          <w:numId w:val="1"/>
-        </w:numPr>
-        <w:spacing w:after="200" w:line="276" w:lineRule="auto"/>
-        <w:contextualSpacing/>
-        <w:rPr>
-          <w:color w:val="0070C0"/>
-        </w:rPr>
-      </w:pPr>
-      <w:r>
-        <w:rPr>
-          <w:color w:val="0070C0"/>
-        </w:rPr>
-        <w:t xml:space="preserve">Note: If unable to enter a value (auto-complete not working) then try </w:t>
-      </w:r>
-      <w:r>
-        <w:rPr>
-          <w:color w:val="0070C0"/>
-          <w:u w:val="single"/>
-        </w:rPr>
-        <w:t>disabling</w:t>
-      </w:r>
-      <w:r>
-        <w:rPr>
-          <w:color w:val="0070C0"/>
-        </w:rPr>
-        <w:t xml:space="preserve"> this setting:</w:t>
-      </w:r>
-    </w:p>
-    <w:p>
-      <w:pPr>
-        <w:pStyle w:val="ListParagraph"/>
-        <w:numPr>
-          <w:ilvl w:val="4"/>
-          <w:numId w:val="1"/>
-        </w:numPr>
-        <w:spacing w:after="200" w:line="276" w:lineRule="auto"/>
-        <w:contextualSpacing/>
-        <w:rPr>
-          <w:color w:val="0070C0"/>
-        </w:rPr>
-      </w:pPr>
-      <w:r>
-        <w:rPr>
-          <w:color w:val="0070C0"/>
-        </w:rPr>
-        <w:t>Setup &gt; Security Controls &gt; Session Settings &gt; Enable Content Sniffing protection</w:t>
-      </w:r>
-    </w:p>
-    <w:p>
-      <w:pPr>
-        <w:pStyle w:val="ListParagraph"/>
-        <w:numPr>
-          <w:ilvl w:val="2"/>
-          <w:numId w:val="1"/>
-        </w:numPr>
-        <w:spacing w:after="200" w:line="276" w:lineRule="auto"/>
-        <w:contextualSpacing/>
-        <w:rPr>
-          <w:color w:val="0070C0"/>
-        </w:rPr>
-      </w:pPr>
-      <w:r>
-        <w:rPr>
-          <w:color w:val="0070C0"/>
-        </w:rPr>
-        <w:t>Other Indicators tab: Tick the 3 Responsible Indicator fields</w:t>
-      </w:r>
-    </w:p>
-    <w:p>
-      <w:pPr>
-        <w:pStyle w:val="ListParagraph"/>
-        <w:numPr>
-          <w:ilvl w:val="2"/>
-          <w:numId w:val="1"/>
-        </w:numPr>
-        <w:spacing w:after="200" w:line="276" w:lineRule="auto"/>
-        <w:contextualSpacing/>
-        <w:rPr>
-          <w:color w:val="0070C0"/>
-        </w:rPr>
-      </w:pPr>
-      <w:r>
-        <w:rPr>
-          <w:color w:val="0070C0"/>
-        </w:rPr>
-        <w:t>Defaults for all other fields</w:t>
-      </w:r>
-    </w:p>
-    <w:p>
-      <w:pPr>
-        <w:pStyle w:val="ListParagraph"/>
-        <w:numPr>
-          <w:ilvl w:val="2"/>
-          <w:numId w:val="1"/>
-        </w:numPr>
-        <w:spacing w:after="200" w:line="276" w:lineRule="auto"/>
-        <w:contextualSpacing/>
-        <w:rPr>
-          <w:color w:val="0070C0"/>
-        </w:rPr>
-      </w:pPr>
-      <w:r>
-        <w:rPr>
-          <w:color w:val="0070C0"/>
-        </w:rPr>
-        <w:t>Save</w:t>
-      </w:r>
-    </w:p>
-    <w:p>
-      <w:pPr>
-        <w:pStyle w:val="ListParagraph"/>
-        <w:numPr>
-          <w:ilvl w:val="0"/>
-          <w:numId w:val="1"/>
-        </w:numPr>
-        <w:spacing w:after="200" w:line="276" w:lineRule="auto"/>
-        <w:contextualSpacing/>
-        <w:rPr>
-          <w:color w:val="0070C0"/>
-        </w:rPr>
-      </w:pPr>
-      <w:r>
-        <w:rPr>
-          <w:color w:val="0070C0"/>
-        </w:rPr>
-        <w:t xml:space="preserve">Edit </w:t>
-      </w:r>
-      <w:proofErr w:type="spellStart"/>
-      <w:r>
-        <w:rPr>
-          <w:color w:val="0070C0"/>
-        </w:rPr>
-        <w:t>syconfig</w:t>
-      </w:r>
-      <w:proofErr w:type="spellEnd"/>
-      <w:r>
-        <w:rPr>
-          <w:color w:val="0070C0"/>
-        </w:rPr>
-        <w:t xml:space="preserve"> record in order to set Financial System Interface field:</w:t>
-      </w:r>
-    </w:p>
-    <w:p>
-      <w:pPr>
-        <w:pStyle w:val="ListParagraph"/>
-        <w:numPr>
-          <w:ilvl w:val="1"/>
-          <w:numId w:val="1"/>
-        </w:numPr>
-        <w:spacing w:after="200" w:line="276" w:lineRule="auto"/>
-        <w:contextualSpacing/>
-        <w:rPr>
-          <w:color w:val="0070C0"/>
-        </w:rPr>
-      </w:pPr>
-      <w:r>
-        <w:rPr>
-          <w:color w:val="0070C0"/>
-        </w:rPr>
-        <w:t>Rootstock Site Map tab</w:t>
-      </w:r>
-    </w:p>
-    <w:p>
-      <w:pPr>
-        <w:pStyle w:val="ListParagraph"/>
-        <w:numPr>
-          <w:ilvl w:val="1"/>
-          <w:numId w:val="1"/>
-        </w:numPr>
-        <w:spacing w:after="200" w:line="276" w:lineRule="auto"/>
-        <w:contextualSpacing/>
-        <w:rPr>
-          <w:color w:val="0070C0"/>
-        </w:rPr>
-      </w:pPr>
-      <w:r>
-        <w:rPr>
-          <w:color w:val="0070C0"/>
-        </w:rPr>
-        <w:t>Select ‘System Configuration’ menu option in the ‘RS Support Functions’ menu group</w:t>
-      </w:r>
-    </w:p>
-    <w:p>
-      <w:pPr>
-        <w:pStyle w:val="ListParagraph"/>
-        <w:numPr>
-          <w:ilvl w:val="1"/>
-          <w:numId w:val="1"/>
-        </w:numPr>
-        <w:spacing w:after="200" w:line="276" w:lineRule="auto"/>
-        <w:contextualSpacing/>
-        <w:rPr>
-          <w:color w:val="0070C0"/>
-        </w:rPr>
-      </w:pPr>
-      <w:r>
-        <w:rPr>
-          <w:color w:val="0070C0"/>
-        </w:rPr>
-        <w:t>Select Edit on SYCONFIG record</w:t>
-      </w:r>
-    </w:p>
-    <w:p>
-      <w:pPr>
-        <w:pStyle w:val="ListParagraph"/>
-        <w:numPr>
-          <w:ilvl w:val="2"/>
-          <w:numId w:val="1"/>
-        </w:numPr>
-        <w:rPr>
-          <w:color w:val="0070C0"/>
-        </w:rPr>
-      </w:pPr>
-      <w:r>
-        <w:rPr>
-          <w:color w:val="0070C0"/>
-        </w:rPr>
-        <w:t xml:space="preserve">Set password based on customer CRM record – Get </w:t>
-      </w:r>
-      <w:proofErr w:type="spellStart"/>
-      <w:r>
-        <w:rPr>
-          <w:color w:val="0070C0"/>
-        </w:rPr>
-        <w:t>Config</w:t>
-      </w:r>
-      <w:proofErr w:type="spellEnd"/>
-      <w:r>
-        <w:rPr>
-          <w:color w:val="0070C0"/>
-        </w:rPr>
-        <w:t xml:space="preserve"> Password button</w:t>
-      </w:r>
-    </w:p>
-    <w:p>
-      <w:pPr>
-        <w:pStyle w:val="ListParagraph"/>
-        <w:numPr>
-          <w:ilvl w:val="2"/>
-          <w:numId w:val="1"/>
-        </w:numPr>
-        <w:spacing w:after="200" w:line="276" w:lineRule="auto"/>
-        <w:contextualSpacing/>
-        <w:rPr>
-          <w:color w:val="0070C0"/>
-        </w:rPr>
-      </w:pPr>
-      <w:r>
-        <w:rPr>
-          <w:color w:val="0070C0"/>
-        </w:rPr>
-        <w:t>Select the appropriate Financial System Interface value (Get info from customer CRM record).  If unknown for internal and Channel Partner orgs, set to QuickBooks Desktop to avoid getting errors when creating cost transactions.</w:t>
-      </w:r>
-    </w:p>
-    <w:p>
-      <w:pPr>
-        <w:pStyle w:val="ListParagraph"/>
-        <w:numPr>
-          <w:ilvl w:val="2"/>
-          <w:numId w:val="1"/>
-        </w:numPr>
-        <w:spacing w:after="200" w:line="276" w:lineRule="auto"/>
-        <w:contextualSpacing/>
-        <w:rPr>
-          <w:color w:val="0070C0"/>
-        </w:rPr>
-      </w:pPr>
-      <w:r>
-        <w:rPr>
-          <w:color w:val="0070C0"/>
-        </w:rPr>
-        <w:t>If it errors out when setting to Rootstock then use Workbench to plug the value:</w:t>
-      </w:r>
-    </w:p>
-    <w:p>
-      <w:pPr>
-        <w:pStyle w:val="ListParagraph"/>
-        <w:numPr>
-          <w:ilvl w:val="3"/>
-          <w:numId w:val="1"/>
-        </w:numPr>
-        <w:spacing w:after="200" w:line="276" w:lineRule="auto"/>
-        <w:contextualSpacing/>
-        <w:rPr>
-          <w:color w:val="0070C0"/>
-        </w:rPr>
-      </w:pPr>
-      <w:r>
-        <w:rPr>
-          <w:color w:val="0070C0"/>
-        </w:rPr>
-        <w:t>Workbench URL: https://workbench.developerforce.com/login.php</w:t>
-      </w:r>
-    </w:p>
-    <w:p>
-      <w:pPr>
-        <w:pStyle w:val="ListParagraph"/>
-        <w:numPr>
-          <w:ilvl w:val="3"/>
-          <w:numId w:val="1"/>
-        </w:numPr>
-        <w:spacing w:after="200" w:line="276" w:lineRule="auto"/>
-        <w:contextualSpacing/>
-        <w:rPr>
-          <w:color w:val="0070C0"/>
-        </w:rPr>
-      </w:pPr>
-      <w:r>
-        <w:rPr>
-          <w:color w:val="0070C0"/>
-        </w:rPr>
-        <w:t xml:space="preserve">Set </w:t>
-      </w:r>
-      <w:proofErr w:type="spellStart"/>
-      <w:r>
-        <w:rPr>
-          <w:color w:val="0070C0"/>
-        </w:rPr>
-        <w:t>rstk</w:t>
-      </w:r>
-      <w:proofErr w:type="spellEnd"/>
-      <w:r>
-        <w:rPr>
-          <w:color w:val="0070C0"/>
-        </w:rPr>
-        <w:t>__</w:t>
-      </w:r>
-      <w:proofErr w:type="spellStart"/>
-      <w:r>
-        <w:rPr>
-          <w:color w:val="0070C0"/>
-        </w:rPr>
-        <w:t>syconfig_financials__c</w:t>
-      </w:r>
-      <w:proofErr w:type="spellEnd"/>
-      <w:r>
-        <w:rPr>
-          <w:color w:val="0070C0"/>
-        </w:rPr>
-        <w:t xml:space="preserve"> = Rootstock</w:t>
-      </w:r>
-    </w:p>
-    <w:p>
-      <w:pPr>
-        <w:pStyle w:val="ListParagraph"/>
-        <w:numPr>
-          <w:ilvl w:val="3"/>
-          <w:numId w:val="1"/>
-        </w:numPr>
-        <w:spacing w:after="200" w:line="276" w:lineRule="auto"/>
-        <w:contextualSpacing/>
-        <w:rPr>
-          <w:color w:val="0070C0"/>
-        </w:rPr>
-      </w:pPr>
-      <w:r>
-        <w:rPr>
-          <w:color w:val="0070C0"/>
-        </w:rPr>
-        <w:t xml:space="preserve">Set </w:t>
-      </w:r>
-      <w:proofErr w:type="spellStart"/>
-      <w:r>
-        <w:rPr>
-          <w:color w:val="0070C0"/>
-        </w:rPr>
-        <w:t>rstk</w:t>
-      </w:r>
-      <w:proofErr w:type="spellEnd"/>
-      <w:r>
-        <w:rPr>
-          <w:color w:val="0070C0"/>
-        </w:rPr>
-        <w:t>__</w:t>
-      </w:r>
-      <w:proofErr w:type="spellStart"/>
-      <w:r>
-        <w:rPr>
-          <w:color w:val="0070C0"/>
-        </w:rPr>
-        <w:t>triggeroptions</w:t>
-      </w:r>
-      <w:proofErr w:type="spellEnd"/>
-      <w:r>
-        <w:rPr>
-          <w:color w:val="0070C0"/>
-        </w:rPr>
-        <w:t>__c = {"ST":"1","SAE":"1"}</w:t>
-      </w:r>
-    </w:p>
-    <w:p>
-      <w:pPr>
-        <w:pStyle w:val="ListParagraph"/>
-        <w:numPr>
-          <w:ilvl w:val="2"/>
-          <w:numId w:val="1"/>
-        </w:numPr>
-        <w:spacing w:after="200" w:line="276" w:lineRule="auto"/>
-        <w:contextualSpacing/>
-        <w:rPr>
-          <w:color w:val="0070C0"/>
-        </w:rPr>
-      </w:pPr>
-      <w:r>
-        <w:rPr>
-          <w:color w:val="0070C0"/>
-        </w:rPr>
-        <w:t>Save</w:t>
-      </w:r>
-    </w:p>
-    <w:p>
-      <w:pPr>
-        <w:pStyle w:val="ListParagraph"/>
-        <w:numPr>
-          <w:ilvl w:val="0"/>
-          <w:numId w:val="1"/>
-        </w:numPr>
-        <w:spacing w:after="200" w:line="276" w:lineRule="auto"/>
-        <w:contextualSpacing/>
-        <w:rPr>
-          <w:color w:val="0070C0"/>
-        </w:rPr>
-      </w:pPr>
-      <w:r>
-        <w:rPr>
-          <w:color w:val="0070C0"/>
-        </w:rPr>
-        <w:t xml:space="preserve">Create a list view called ‘Is Valid = False’ on Apex Classes and </w:t>
-      </w:r>
-      <w:r>
-        <w:rPr>
-          <w:color w:val="0070C0"/>
-          <w:highlight w:val="yellow"/>
-        </w:rPr>
-        <w:t>compile all classes</w:t>
-      </w:r>
-    </w:p>
-    <w:p>
-      <w:pPr>
-        <w:pStyle w:val="ListParagraph"/>
-        <w:numPr>
-          <w:ilvl w:val="1"/>
-          <w:numId w:val="1"/>
-        </w:numPr>
-        <w:spacing w:after="200" w:line="276" w:lineRule="auto"/>
-        <w:contextualSpacing/>
-        <w:rPr>
-          <w:color w:val="0070C0"/>
-        </w:rPr>
-      </w:pPr>
-      <w:r>
-        <w:rPr>
-          <w:color w:val="0070C0"/>
-        </w:rPr>
-        <w:t>Setup &gt; Develop &gt; Apex Classes</w:t>
-      </w:r>
-    </w:p>
-    <w:p>
-      <w:pPr>
-        <w:pStyle w:val="ListParagraph"/>
-        <w:numPr>
-          <w:ilvl w:val="1"/>
-          <w:numId w:val="1"/>
-        </w:numPr>
-        <w:spacing w:after="200" w:line="276" w:lineRule="auto"/>
-        <w:contextualSpacing/>
-        <w:rPr>
-          <w:color w:val="0070C0"/>
-        </w:rPr>
-      </w:pPr>
-      <w:r>
-        <w:rPr>
-          <w:color w:val="0070C0"/>
-        </w:rPr>
-        <w:t>Create New View</w:t>
-      </w:r>
-    </w:p>
-    <w:p>
-      <w:pPr>
-        <w:pStyle w:val="ListParagraph"/>
-        <w:numPr>
-          <w:ilvl w:val="2"/>
-          <w:numId w:val="1"/>
-        </w:numPr>
-        <w:spacing w:after="200" w:line="276" w:lineRule="auto"/>
-        <w:contextualSpacing/>
-        <w:rPr>
-          <w:color w:val="0070C0"/>
-        </w:rPr>
-      </w:pPr>
-      <w:r>
-        <w:rPr>
-          <w:color w:val="0070C0"/>
-        </w:rPr>
-        <w:lastRenderedPageBreak/>
         <w:t>View Name: Is Valid = False</w:t>
       </w:r>
     </w:p>
@@ -3777,6 +3829,7 @@
         <w:rPr>
           <w:color w:val="0070C0"/>
         </w:rPr>
+        <w:lastRenderedPageBreak/>
         <w:t>Select Rootstock Support user from Available Users and Add button</w:t>
       </w:r>
     </w:p>
@@ -3817,7 +3870,6 @@
         <w:rPr>
           <w:color w:val="0070C0"/>
         </w:rPr>
-        <w:lastRenderedPageBreak/>
         <w:t>If using FFA, verify the following apps are installed.  Create a FF case if needed and verify FFA login is available. (</w:t>
       </w:r>
       <w:r>

</xml_diff>

<commit_message>
Updated license count information
</commit_message>
<xml_diff>
--- a/Rootstock ERP/Installation and Deployment/ERP Package Installation Process.docx
+++ b/Rootstock ERP/Installation and Deployment/ERP Package Installation Process.docx
@@ -1177,8 +1177,6 @@
           <w:color w:val="0070C0"/>
         </w:rPr>
       </w:pPr>
-      <w:bookmarkStart w:id="0" w:name="_GoBack"/>
-      <w:bookmarkEnd w:id="0"/>
       <w:r>
         <w:rPr>
           <w:color w:val="0070C0"/>
@@ -2729,8 +2727,16 @@
         <w:rPr>
           <w:color w:val="0070C0"/>
         </w:rPr>
-        <w:t xml:space="preserve"> field values: (Search customer orders on CRM to get latest info)</w:t>
-      </w:r>
+        <w:t xml:space="preserve"> field values</w:t>
+      </w:r>
+      <w:r>
+        <w:rPr>
+          <w:color w:val="0070C0"/>
+        </w:rPr>
+        <w:t xml:space="preserve"> based on SSO or Sales Order in the CRM org.  Do NOT include RSF licenses in this count.</w:t>
+      </w:r>
+      <w:bookmarkStart w:id="0" w:name="_GoBack"/>
+      <w:bookmarkEnd w:id="0"/>
     </w:p>
     <w:p>
       <w:pPr>

</xml_diff>

<commit_message>
Added salesorder_maxEditableLines Custom Setting
</commit_message>
<xml_diff>
--- a/Rootstock ERP/Installation and Deployment/ERP Package Installation Process.docx
+++ b/Rootstock ERP/Installation and Deployment/ERP Package Installation Process.docx
@@ -751,6 +751,7 @@
         <w:rPr>
           <w:color w:val="0070C0"/>
         </w:rPr>
+        <w:lastRenderedPageBreak/>
         <w:t>Clone the Salesforce ‘Standard User’ profile and name it “</w:t>
       </w:r>
       <w:r>
@@ -1161,8 +1162,6 @@
           <w:highlight w:val="yellow"/>
         </w:rPr>
       </w:pPr>
-      <w:bookmarkStart w:id="0" w:name="_GoBack"/>
-      <w:bookmarkEnd w:id="0"/>
       <w:r>
         <w:rPr>
           <w:color w:val="0070C0"/>
@@ -1459,6 +1458,7 @@
         <w:rPr>
           <w:color w:val="0070C0"/>
         </w:rPr>
+        <w:lastRenderedPageBreak/>
         <w:t>Expose ERP App and Tabs on Profiles:</w:t>
       </w:r>
     </w:p>
@@ -2210,6 +2210,7 @@
         <w:rPr>
           <w:color w:val="0070C0"/>
         </w:rPr>
+        <w:lastRenderedPageBreak/>
         <w:t>Select Insert and enter target org login credentials (be sure to log out before using on a different target org).  If login fails it’s due to not adding IP address to Network or the Server Host Field is not properly set.</w:t>
       </w:r>
     </w:p>
@@ -3096,6 +3097,7 @@
         <w:rPr>
           <w:color w:val="0070C0"/>
         </w:rPr>
+        <w:lastRenderedPageBreak/>
         <w:t xml:space="preserve">Note: If unable to enter a value (auto-complete not working) then try </w:t>
       </w:r>
       <w:r>
@@ -3901,6 +3903,7 @@
         <w:rPr>
           <w:color w:val="0070C0"/>
         </w:rPr>
+        <w:lastRenderedPageBreak/>
         <w:t>Notification Interval (Hours): 12</w:t>
       </w:r>
     </w:p>
@@ -4693,6 +4696,7 @@
         <w:rPr>
           <w:color w:val="0070C0"/>
         </w:rPr>
+        <w:lastRenderedPageBreak/>
         <w:t>Enable Apex Class Access for the deployed files on all RS/FF profiles</w:t>
       </w:r>
     </w:p>
@@ -4815,8 +4819,158 @@
         <w:contextualSpacing/>
         <w:rPr>
           <w:color w:val="0070C0"/>
-        </w:rPr>
-      </w:pPr>
+          <w:highlight w:val="yellow"/>
+        </w:rPr>
+      </w:pPr>
+      <w:r>
+        <w:rPr>
+          <w:color w:val="0070C0"/>
+          <w:highlight w:val="yellow"/>
+        </w:rPr>
+        <w:t>Create</w:t>
+      </w:r>
+      <w:r>
+        <w:rPr>
+          <w:color w:val="0070C0"/>
+          <w:highlight w:val="yellow"/>
+        </w:rPr>
+        <w:t xml:space="preserve"> (if not already there) this </w:t>
+      </w:r>
+      <w:r>
+        <w:rPr>
+          <w:color w:val="0070C0"/>
+          <w:highlight w:val="yellow"/>
+        </w:rPr>
+        <w:t>‘</w:t>
+      </w:r>
+      <w:proofErr w:type="spellStart"/>
+      <w:r>
+        <w:rPr>
+          <w:color w:val="0070C0"/>
+          <w:highlight w:val="yellow"/>
+        </w:rPr>
+        <w:t>rstk</w:t>
+      </w:r>
+      <w:proofErr w:type="spellEnd"/>
+      <w:r>
+        <w:rPr>
+          <w:color w:val="0070C0"/>
+          <w:highlight w:val="yellow"/>
+        </w:rPr>
+        <w:t xml:space="preserve">’ </w:t>
+      </w:r>
+      <w:r>
+        <w:rPr>
+          <w:color w:val="0070C0"/>
+          <w:highlight w:val="yellow"/>
+        </w:rPr>
+        <w:t>Custom Setting:</w:t>
+      </w:r>
+    </w:p>
+    <w:p>
+      <w:pPr>
+        <w:pStyle w:val="ListParagraph"/>
+        <w:numPr>
+          <w:ilvl w:val="1"/>
+          <w:numId w:val="1"/>
+        </w:numPr>
+        <w:spacing w:after="200" w:line="276" w:lineRule="auto"/>
+        <w:contextualSpacing/>
+        <w:rPr>
+          <w:color w:val="0070C0"/>
+          <w:highlight w:val="yellow"/>
+        </w:rPr>
+      </w:pPr>
+      <w:r>
+        <w:rPr>
+          <w:color w:val="0070C0"/>
+          <w:highlight w:val="yellow"/>
+        </w:rPr>
+        <w:t xml:space="preserve">Name: </w:t>
+      </w:r>
+      <w:proofErr w:type="spellStart"/>
+      <w:r>
+        <w:rPr>
+          <w:color w:val="0070C0"/>
+          <w:highlight w:val="yellow"/>
+        </w:rPr>
+        <w:t>salesorder_maxEditableLines</w:t>
+      </w:r>
+      <w:proofErr w:type="spellEnd"/>
+    </w:p>
+    <w:p>
+      <w:pPr>
+        <w:pStyle w:val="ListParagraph"/>
+        <w:numPr>
+          <w:ilvl w:val="1"/>
+          <w:numId w:val="1"/>
+        </w:numPr>
+        <w:spacing w:after="200" w:line="276" w:lineRule="auto"/>
+        <w:contextualSpacing/>
+        <w:rPr>
+          <w:color w:val="0070C0"/>
+          <w:highlight w:val="yellow"/>
+        </w:rPr>
+      </w:pPr>
+      <w:r>
+        <w:rPr>
+          <w:color w:val="0070C0"/>
+          <w:highlight w:val="yellow"/>
+        </w:rPr>
+        <w:t>Value: 8</w:t>
+      </w:r>
+    </w:p>
+    <w:p>
+      <w:pPr>
+        <w:pStyle w:val="ListParagraph"/>
+        <w:numPr>
+          <w:ilvl w:val="1"/>
+          <w:numId w:val="1"/>
+        </w:numPr>
+        <w:spacing w:after="200" w:line="276" w:lineRule="auto"/>
+        <w:contextualSpacing/>
+        <w:rPr>
+          <w:color w:val="0070C0"/>
+          <w:highlight w:val="yellow"/>
+        </w:rPr>
+      </w:pPr>
+      <w:r>
+        <w:rPr>
+          <w:color w:val="0070C0"/>
+          <w:highlight w:val="yellow"/>
+        </w:rPr>
+        <w:t xml:space="preserve">Description: </w:t>
+      </w:r>
+      <w:r>
+        <w:rPr>
+          <w:color w:val="0070C0"/>
+          <w:highlight w:val="yellow"/>
+        </w:rPr>
+        <w:t xml:space="preserve"> </w:t>
+      </w:r>
+      <w:r>
+        <w:rPr>
+          <w:color w:val="0070C0"/>
+          <w:highlight w:val="yellow"/>
+        </w:rPr>
+        <w:t xml:space="preserve">This value determines the max number of lines that can be added using the normal Sales Order UI </w:t>
+      </w:r>
+    </w:p>
+    <w:p>
+      <w:pPr>
+        <w:pStyle w:val="ListParagraph"/>
+        <w:numPr>
+          <w:ilvl w:val="0"/>
+          <w:numId w:val="1"/>
+        </w:numPr>
+        <w:spacing w:after="200" w:line="276" w:lineRule="auto"/>
+        <w:contextualSpacing/>
+        <w:rPr>
+          <w:color w:val="0070C0"/>
+        </w:rPr>
+      </w:pPr>
+      <w:bookmarkStart w:id="0" w:name="_GoBack"/>
+      <w:bookmarkEnd w:id="0"/>
       <w:r>
         <w:rPr>
           <w:color w:val="0070C0"/>

</xml_diff>

<commit_message>
Scratched Step no 36
</commit_message>
<xml_diff>
--- a/Rootstock ERP/Installation and Deployment/ERP Package Installation Process.docx
+++ b/Rootstock ERP/Installation and Deployment/ERP Package Installation Process.docx
@@ -1268,8 +1268,6 @@
         </w:rPr>
         <w:t>:</w:t>
       </w:r>
-      <w:bookmarkStart w:id="1" w:name="_GoBack"/>
-      <w:bookmarkEnd w:id="1"/>
     </w:p>
     <w:p>
       <w:pPr>
@@ -5493,12 +5491,14 @@
         <w:spacing w:after="200" w:line="276" w:lineRule="auto"/>
         <w:contextualSpacing/>
         <w:rPr>
-          <w:color w:val="0070C0"/>
-          <w:highlight w:val="yellow"/>
-        </w:rPr>
-      </w:pPr>
-      <w:r>
-        <w:rPr>
+          <w:strike/>
+          <w:color w:val="0070C0"/>
+          <w:highlight w:val="yellow"/>
+        </w:rPr>
+      </w:pPr>
+      <w:r>
+        <w:rPr>
+          <w:strike/>
           <w:color w:val="0070C0"/>
           <w:highlight w:val="yellow"/>
         </w:rPr>
@@ -5506,13 +5506,17 @@
       </w:r>
       <w:r>
         <w:rPr>
+          <w:strike/>
           <w:color w:val="0070C0"/>
           <w:highlight w:val="yellow"/>
         </w:rPr>
         <w:t xml:space="preserve"> (do not log time for partners)</w:t>
       </w:r>
     </w:p>
-    <w:p/>
+    <w:p>
+      <w:bookmarkStart w:id="1" w:name="_GoBack"/>
+      <w:bookmarkEnd w:id="1"/>
+    </w:p>
     <w:sectPr>
       <w:pgSz w:w="12240" w:h="15840"/>
       <w:pgMar w:top="1440" w:right="1440" w:bottom="1440" w:left="1440" w:header="720" w:footer="720" w:gutter="0"/>

</xml_diff>